<commit_message>
add.html formatting matches index.html
</commit_message>
<xml_diff>
--- a/wdd project text.docx
+++ b/wdd project text.docx
@@ -141,18 +141,10 @@
         <w:t>Tools</w:t>
       </w:r>
       <w:r>
-        <w:t xml:space="preserve"> is a place where you can put in an </w:t>
-      </w:r>
-      <w:proofErr w:type="gramStart"/>
-      <w:r>
-        <w:t>a</w:t>
-      </w:r>
-      <w:r>
-        <w:t>mount</w:t>
-      </w:r>
-      <w:proofErr w:type="gramEnd"/>
-      <w:r>
-        <w:t xml:space="preserve"> of days and it will tell you what expires in that range.</w:t>
+        <w:t xml:space="preserve"> is a place where you can put in an a</w:t>
+      </w:r>
+      <w:r>
+        <w:t>mount of days and it will tell you what expires in that range.</w:t>
       </w:r>
       <w:r>
         <w:t xml:space="preserve"> </w:t>
@@ -390,15 +382,7 @@
         <w:t xml:space="preserve">kept </w:t>
       </w:r>
       <w:r>
-        <w:t xml:space="preserve">in a place </w:t>
-      </w:r>
-      <w:proofErr w:type="gramStart"/>
-      <w:r>
-        <w:t>when</w:t>
-      </w:r>
-      <w:proofErr w:type="gramEnd"/>
-      <w:r>
-        <w:t xml:space="preserve"> they can be accessed</w:t>
+        <w:t>in a place when they can be accessed</w:t>
       </w:r>
       <w:r>
         <w:t xml:space="preserve"> quickly</w:t>
@@ -491,10 +475,22 @@
         <w:t xml:space="preserve"> this is where you can add </w:t>
       </w:r>
       <w:r>
-        <w:t>the food, quantity</w:t>
-      </w:r>
-      <w:r>
-        <w:t xml:space="preserve">, location, price, and expiration date </w:t>
+        <w:t>the food,</w:t>
+      </w:r>
+      <w:r>
+        <w:t xml:space="preserve"> category,</w:t>
+      </w:r>
+      <w:r>
+        <w:t xml:space="preserve"> quantity</w:t>
+      </w:r>
+      <w:r>
+        <w:t xml:space="preserve">, location, price, </w:t>
+      </w:r>
+      <w:r>
+        <w:t>and</w:t>
+      </w:r>
+      <w:r>
+        <w:t xml:space="preserve"> expiration date </w:t>
       </w:r>
       <w:r>
         <w:t>(</w:t>
@@ -533,13 +529,8 @@
         <w:t xml:space="preserve"> will</w:t>
       </w:r>
       <w:r>
-        <w:t xml:space="preserve"> be stored </w:t>
-      </w:r>
-      <w:proofErr w:type="gramStart"/>
-      <w:r>
-        <w:t>in</w:t>
-      </w:r>
-      <w:proofErr w:type="gramEnd"/>
+        <w:t xml:space="preserve"> be stored in</w:t>
+      </w:r>
       <w:r>
         <w:t xml:space="preserve"> </w:t>
       </w:r>
@@ -561,17 +552,9 @@
       <w:r>
         <w:t xml:space="preserve">torage. There you can see </w:t>
       </w:r>
-      <w:proofErr w:type="gramStart"/>
       <w:r>
         <w:t>all</w:t>
       </w:r>
-      <w:r>
-        <w:t xml:space="preserve"> </w:t>
-      </w:r>
-      <w:r>
-        <w:t>of</w:t>
-      </w:r>
-      <w:proofErr w:type="gramEnd"/>
       <w:r>
         <w:t xml:space="preserve"> </w:t>
       </w:r>
@@ -619,21 +602,8 @@
       <w:r>
         <w:t xml:space="preserve"> where you can see </w:t>
       </w:r>
-      <w:proofErr w:type="gramStart"/>
-      <w:r>
-        <w:t>all of</w:t>
-      </w:r>
-      <w:proofErr w:type="gramEnd"/>
-      <w:r>
-        <w:t xml:space="preserve"> the food you added from </w:t>
-      </w:r>
-      <w:proofErr w:type="gramStart"/>
-      <w:r>
-        <w:t>Add</w:t>
-      </w:r>
-      <w:proofErr w:type="gramEnd"/>
-      <w:r>
-        <w:t xml:space="preserve"> Food</w:t>
+      <w:r>
+        <w:t>all of the food you added from Add Food</w:t>
       </w:r>
       <w:r>
         <w:t xml:space="preserve"> page</w:t>

</xml_diff>

<commit_message>
storage html format made
</commit_message>
<xml_diff>
--- a/wdd project text.docx
+++ b/wdd project text.docx
@@ -594,31 +594,43 @@
     </w:p>
     <w:p>
       <w:r>
-        <w:t>This is</w:t>
-      </w:r>
-      <w:r>
-        <w:t xml:space="preserve"> a place</w:t>
-      </w:r>
-      <w:r>
-        <w:t xml:space="preserve"> where you can see </w:t>
-      </w:r>
-      <w:r>
-        <w:t>all of the food you added from Add Food</w:t>
+        <w:t xml:space="preserve">This is where you can see </w:t>
+      </w:r>
+      <w:r>
+        <w:t xml:space="preserve">all of the food you added from </w:t>
+      </w:r>
+      <w:r>
+        <w:t xml:space="preserve">the </w:t>
+      </w:r>
+      <w:r>
+        <w:t>Add Food</w:t>
       </w:r>
       <w:r>
         <w:t xml:space="preserve"> page</w:t>
       </w:r>
       <w:r>
-        <w:t xml:space="preserve">. There is a search bar to make it </w:t>
-      </w:r>
-      <w:r>
-        <w:t>simpler</w:t>
+        <w:t>. There is a</w:t>
+      </w:r>
+      <w:r>
+        <w:t xml:space="preserve"> sort bar to help with organization</w:t>
       </w:r>
       <w:r>
         <w:t>,</w:t>
       </w:r>
       <w:r>
-        <w:t xml:space="preserve"> so that when an item is used up you can take it from the list. You can also order </w:t>
+        <w:t xml:space="preserve"> so that when an item is used up </w:t>
+      </w:r>
+      <w:r>
+        <w:t xml:space="preserve">etc. </w:t>
+      </w:r>
+      <w:r>
+        <w:t>you ca</w:t>
+      </w:r>
+      <w:r>
+        <w:t>n easily update</w:t>
+      </w:r>
+      <w:r>
+        <w:t xml:space="preserve"> the list. You can also order </w:t>
       </w:r>
       <w:r>
         <w:t>the items</w:t>
@@ -637,60 +649,6 @@
       </w:r>
       <w:r>
         <w:t xml:space="preserve"> out</w:t>
-      </w:r>
-      <w:r>
-        <w:t xml:space="preserve">. One huge </w:t>
-      </w:r>
-      <w:r>
-        <w:t xml:space="preserve">key that helps this </w:t>
-      </w:r>
-      <w:r>
-        <w:t>website to make it</w:t>
-      </w:r>
-      <w:r>
-        <w:t xml:space="preserve"> </w:t>
-      </w:r>
-      <w:r>
-        <w:t xml:space="preserve">so </w:t>
-      </w:r>
-      <w:r>
-        <w:t xml:space="preserve">simple to use </w:t>
-      </w:r>
-      <w:r>
-        <w:t xml:space="preserve">is the icons </w:t>
-      </w:r>
-      <w:r>
-        <w:t>in the top left corner</w:t>
-      </w:r>
-      <w:r>
-        <w:t>.</w:t>
-      </w:r>
-      <w:r>
-        <w:t xml:space="preserve"> The logo </w:t>
-      </w:r>
-      <w:r>
-        <w:t>will take</w:t>
-      </w:r>
-      <w:r>
-        <w:t xml:space="preserve"> you to the home page, the plus logo to</w:t>
-      </w:r>
-      <w:r>
-        <w:t xml:space="preserve"> the</w:t>
-      </w:r>
-      <w:r>
-        <w:t xml:space="preserve"> Add Food</w:t>
-      </w:r>
-      <w:r>
-        <w:t xml:space="preserve"> page</w:t>
-      </w:r>
-      <w:r>
-        <w:t>, a</w:t>
-      </w:r>
-      <w:r>
-        <w:t>nd the Pantry icon to My Storage</w:t>
-      </w:r>
-      <w:r>
-        <w:t xml:space="preserve"> page</w:t>
       </w:r>
       <w:r>
         <w:t>.</w:t>

</xml_diff>